<commit_message>
Finished - needs to finish process testing
</commit_message>
<xml_diff>
--- a/Distributed Database/Docs/Project Planning.docx
+++ b/Distributed Database/Docs/Project Planning.docx
@@ -18,8 +18,20 @@
           <w:szCs w:val="24"/>
           <w:u w:val="single"/>
         </w:rPr>
-        <w:t>Project Planning – distributed db</w:t>
-      </w:r>
+        <w:t xml:space="preserve">Project Planning – distributed </w:t>
+      </w:r>
+      <w:proofErr w:type="spellStart"/>
+      <w:r>
+        <w:rPr>
+          <w:b/>
+          <w:bCs/>
+          <w:sz w:val="24"/>
+          <w:szCs w:val="24"/>
+          <w:u w:val="single"/>
+        </w:rPr>
+        <w:t>db</w:t>
+      </w:r>
+      <w:proofErr w:type="spellEnd"/>
     </w:p>
     <w:p>
       <w:pPr>
@@ -65,8 +77,33 @@
           <w:sz w:val="24"/>
           <w:szCs w:val="24"/>
         </w:rPr>
-        <w:t xml:space="preserve"> – Database, DbSynchronizer, DbFileHandler</w:t>
-      </w:r>
+        <w:t xml:space="preserve"> – Database, </w:t>
+      </w:r>
+      <w:proofErr w:type="spellStart"/>
+      <w:r>
+        <w:rPr>
+          <w:sz w:val="24"/>
+          <w:szCs w:val="24"/>
+        </w:rPr>
+        <w:t>DbSynchronizer</w:t>
+      </w:r>
+      <w:proofErr w:type="spellEnd"/>
+      <w:r>
+        <w:rPr>
+          <w:sz w:val="24"/>
+          <w:szCs w:val="24"/>
+        </w:rPr>
+        <w:t xml:space="preserve">, </w:t>
+      </w:r>
+      <w:proofErr w:type="spellStart"/>
+      <w:r>
+        <w:rPr>
+          <w:sz w:val="24"/>
+          <w:szCs w:val="24"/>
+        </w:rPr>
+        <w:t>DbFileHandler</w:t>
+      </w:r>
+      <w:proofErr w:type="spellEnd"/>
       <w:r>
         <w:rPr>
           <w:sz w:val="24"/>
@@ -103,7 +140,39 @@
           <w:sz w:val="24"/>
           <w:szCs w:val="24"/>
         </w:rPr>
-        <w:t xml:space="preserve"> for the db running options – OperationSettings.</w:t>
+        <w:t xml:space="preserve"> for the </w:t>
+      </w:r>
+      <w:proofErr w:type="spellStart"/>
+      <w:r>
+        <w:rPr>
+          <w:sz w:val="24"/>
+          <w:szCs w:val="24"/>
+        </w:rPr>
+        <w:t>db</w:t>
+      </w:r>
+      <w:proofErr w:type="spellEnd"/>
+      <w:r>
+        <w:rPr>
+          <w:sz w:val="24"/>
+          <w:szCs w:val="24"/>
+        </w:rPr>
+        <w:t xml:space="preserve"> running options – </w:t>
+      </w:r>
+      <w:proofErr w:type="spellStart"/>
+      <w:r>
+        <w:rPr>
+          <w:sz w:val="24"/>
+          <w:szCs w:val="24"/>
+        </w:rPr>
+        <w:t>OperationSettings</w:t>
+      </w:r>
+      <w:proofErr w:type="spellEnd"/>
+      <w:r>
+        <w:rPr>
+          <w:sz w:val="24"/>
+          <w:szCs w:val="24"/>
+        </w:rPr>
+        <w:t>.</w:t>
       </w:r>
     </w:p>
     <w:p>
@@ -213,7 +282,23 @@
           <w:sz w:val="24"/>
           <w:szCs w:val="24"/>
         </w:rPr>
-        <w:t xml:space="preserve">The db will be stored in a </w:t>
+        <w:t xml:space="preserve">The </w:t>
+      </w:r>
+      <w:proofErr w:type="spellStart"/>
+      <w:r>
+        <w:rPr>
+          <w:sz w:val="24"/>
+          <w:szCs w:val="24"/>
+        </w:rPr>
+        <w:t>db</w:t>
+      </w:r>
+      <w:proofErr w:type="spellEnd"/>
+      <w:r>
+        <w:rPr>
+          <w:sz w:val="24"/>
+          <w:szCs w:val="24"/>
+        </w:rPr>
+        <w:t xml:space="preserve"> will be stored in a </w:t>
       </w:r>
       <w:r>
         <w:rPr>
@@ -241,7 +326,16 @@
           <w:sz w:val="24"/>
           <w:szCs w:val="24"/>
         </w:rPr>
-        <w:t>The d</w:t>
+        <w:t xml:space="preserve">The </w:t>
+      </w:r>
+      <w:proofErr w:type="spellStart"/>
+      <w:proofErr w:type="gramStart"/>
+      <w:r>
+        <w:rPr>
+          <w:sz w:val="24"/>
+          <w:szCs w:val="24"/>
+        </w:rPr>
+        <w:t>d</w:t>
       </w:r>
       <w:r>
         <w:rPr>
@@ -250,6 +344,8 @@
         </w:rPr>
         <w:t>b</w:t>
       </w:r>
+      <w:proofErr w:type="spellEnd"/>
+      <w:proofErr w:type="gramEnd"/>
       <w:r>
         <w:rPr>
           <w:sz w:val="24"/>
@@ -290,7 +386,23 @@
           <w:sz w:val="24"/>
           <w:szCs w:val="24"/>
         </w:rPr>
-        <w:t xml:space="preserve">The Database class will only handle the db directly, </w:t>
+        <w:t xml:space="preserve">The Database class will only handle the </w:t>
+      </w:r>
+      <w:proofErr w:type="spellStart"/>
+      <w:r>
+        <w:rPr>
+          <w:sz w:val="24"/>
+          <w:szCs w:val="24"/>
+        </w:rPr>
+        <w:t>db</w:t>
+      </w:r>
+      <w:proofErr w:type="spellEnd"/>
+      <w:r>
+        <w:rPr>
+          <w:sz w:val="24"/>
+          <w:szCs w:val="24"/>
+        </w:rPr>
+        <w:t xml:space="preserve"> directly, </w:t>
       </w:r>
       <w:r>
         <w:rPr>
@@ -347,13 +459,23 @@
           <w:u w:val="single"/>
         </w:rPr>
       </w:pPr>
-      <w:r>
-        <w:rPr>
-          <w:sz w:val="24"/>
-          <w:szCs w:val="24"/>
-          <w:u w:val="single"/>
-        </w:rPr>
-        <w:t>set_value:</w:t>
+      <w:proofErr w:type="spellStart"/>
+      <w:r>
+        <w:rPr>
+          <w:sz w:val="24"/>
+          <w:szCs w:val="24"/>
+          <w:u w:val="single"/>
+        </w:rPr>
+        <w:t>set_value</w:t>
+      </w:r>
+      <w:proofErr w:type="spellEnd"/>
+      <w:r>
+        <w:rPr>
+          <w:sz w:val="24"/>
+          <w:szCs w:val="24"/>
+          <w:u w:val="single"/>
+        </w:rPr>
+        <w:t>:</w:t>
       </w:r>
     </w:p>
     <w:p>
@@ -365,13 +487,23 @@
           <w:szCs w:val="24"/>
         </w:rPr>
       </w:pPr>
-      <w:r>
-        <w:rPr>
-          <w:sz w:val="24"/>
-          <w:szCs w:val="24"/>
-          <w:u w:val="single"/>
-        </w:rPr>
-        <w:t>Args:</w:t>
+      <w:proofErr w:type="spellStart"/>
+      <w:r>
+        <w:rPr>
+          <w:sz w:val="24"/>
+          <w:szCs w:val="24"/>
+          <w:u w:val="single"/>
+        </w:rPr>
+        <w:t>Args</w:t>
+      </w:r>
+      <w:proofErr w:type="spellEnd"/>
+      <w:r>
+        <w:rPr>
+          <w:sz w:val="24"/>
+          <w:szCs w:val="24"/>
+          <w:u w:val="single"/>
+        </w:rPr>
+        <w:t>:</w:t>
       </w:r>
     </w:p>
     <w:p>
@@ -537,7 +669,23 @@
           <w:sz w:val="24"/>
           <w:szCs w:val="24"/>
         </w:rPr>
-        <w:t>f a key does not exist then create a new key in the db.</w:t>
+        <w:t xml:space="preserve">f a key does not </w:t>
+      </w:r>
+      <w:proofErr w:type="gramStart"/>
+      <w:r>
+        <w:rPr>
+          <w:sz w:val="24"/>
+          <w:szCs w:val="24"/>
+        </w:rPr>
+        <w:t>exist</w:t>
+      </w:r>
+      <w:proofErr w:type="gramEnd"/>
+      <w:r>
+        <w:rPr>
+          <w:sz w:val="24"/>
+          <w:szCs w:val="24"/>
+        </w:rPr>
+        <w:t xml:space="preserve"> then create a new key in the db.</w:t>
       </w:r>
     </w:p>
     <w:p>
@@ -548,13 +696,23 @@
           <w:szCs w:val="24"/>
         </w:rPr>
       </w:pPr>
-      <w:r>
-        <w:rPr>
-          <w:sz w:val="24"/>
-          <w:szCs w:val="24"/>
-          <w:u w:val="single"/>
-        </w:rPr>
-        <w:t>get_value:</w:t>
+      <w:proofErr w:type="spellStart"/>
+      <w:r>
+        <w:rPr>
+          <w:sz w:val="24"/>
+          <w:szCs w:val="24"/>
+          <w:u w:val="single"/>
+        </w:rPr>
+        <w:t>get_value</w:t>
+      </w:r>
+      <w:proofErr w:type="spellEnd"/>
+      <w:r>
+        <w:rPr>
+          <w:sz w:val="24"/>
+          <w:szCs w:val="24"/>
+          <w:u w:val="single"/>
+        </w:rPr>
+        <w:t>:</w:t>
       </w:r>
     </w:p>
     <w:p>
@@ -566,13 +724,23 @@
           <w:szCs w:val="24"/>
         </w:rPr>
       </w:pPr>
-      <w:r>
-        <w:rPr>
-          <w:sz w:val="24"/>
-          <w:szCs w:val="24"/>
-          <w:u w:val="single"/>
-        </w:rPr>
-        <w:t>Args:</w:t>
+      <w:proofErr w:type="spellStart"/>
+      <w:r>
+        <w:rPr>
+          <w:sz w:val="24"/>
+          <w:szCs w:val="24"/>
+          <w:u w:val="single"/>
+        </w:rPr>
+        <w:t>Args</w:t>
+      </w:r>
+      <w:proofErr w:type="spellEnd"/>
+      <w:r>
+        <w:rPr>
+          <w:sz w:val="24"/>
+          <w:szCs w:val="24"/>
+          <w:u w:val="single"/>
+        </w:rPr>
+        <w:t>:</w:t>
       </w:r>
     </w:p>
     <w:p>
@@ -689,6 +857,7 @@
           <w:szCs w:val="24"/>
         </w:rPr>
       </w:pPr>
+      <w:proofErr w:type="spellStart"/>
       <w:r>
         <w:rPr>
           <w:sz w:val="24"/>
@@ -696,7 +865,16 @@
           <w:u w:val="single"/>
         </w:rPr>
         <w:lastRenderedPageBreak/>
-        <w:t>delete_value:</w:t>
+        <w:t>delete_value</w:t>
+      </w:r>
+      <w:proofErr w:type="spellEnd"/>
+      <w:r>
+        <w:rPr>
+          <w:sz w:val="24"/>
+          <w:szCs w:val="24"/>
+          <w:u w:val="single"/>
+        </w:rPr>
+        <w:t>:</w:t>
       </w:r>
     </w:p>
     <w:p>
@@ -708,13 +886,23 @@
           <w:szCs w:val="24"/>
         </w:rPr>
       </w:pPr>
-      <w:r>
-        <w:rPr>
-          <w:sz w:val="24"/>
-          <w:szCs w:val="24"/>
-          <w:u w:val="single"/>
-        </w:rPr>
-        <w:t>Args:</w:t>
+      <w:proofErr w:type="spellStart"/>
+      <w:r>
+        <w:rPr>
+          <w:sz w:val="24"/>
+          <w:szCs w:val="24"/>
+          <w:u w:val="single"/>
+        </w:rPr>
+        <w:t>Args</w:t>
+      </w:r>
+      <w:proofErr w:type="spellEnd"/>
+      <w:r>
+        <w:rPr>
+          <w:sz w:val="24"/>
+          <w:szCs w:val="24"/>
+          <w:u w:val="single"/>
+        </w:rPr>
+        <w:t>:</w:t>
       </w:r>
     </w:p>
     <w:p>
@@ -837,13 +1025,23 @@
           <w:u w:val="single"/>
         </w:rPr>
       </w:pPr>
-      <w:r>
-        <w:rPr>
-          <w:sz w:val="24"/>
-          <w:szCs w:val="24"/>
-          <w:u w:val="single"/>
-        </w:rPr>
-        <w:t>DbFileHandler:</w:t>
+      <w:proofErr w:type="spellStart"/>
+      <w:r>
+        <w:rPr>
+          <w:sz w:val="24"/>
+          <w:szCs w:val="24"/>
+          <w:u w:val="single"/>
+        </w:rPr>
+        <w:t>DbFileHandler</w:t>
+      </w:r>
+      <w:proofErr w:type="spellEnd"/>
+      <w:r>
+        <w:rPr>
+          <w:sz w:val="24"/>
+          <w:szCs w:val="24"/>
+          <w:u w:val="single"/>
+        </w:rPr>
+        <w:t>:</w:t>
       </w:r>
     </w:p>
     <w:p>
@@ -925,13 +1123,23 @@
           <w:szCs w:val="24"/>
         </w:rPr>
       </w:pPr>
-      <w:r>
-        <w:rPr>
-          <w:sz w:val="24"/>
-          <w:szCs w:val="24"/>
-          <w:u w:val="single"/>
-        </w:rPr>
-        <w:t>get_data:</w:t>
+      <w:proofErr w:type="spellStart"/>
+      <w:r>
+        <w:rPr>
+          <w:sz w:val="24"/>
+          <w:szCs w:val="24"/>
+          <w:u w:val="single"/>
+        </w:rPr>
+        <w:t>get_data</w:t>
+      </w:r>
+      <w:proofErr w:type="spellEnd"/>
+      <w:r>
+        <w:rPr>
+          <w:sz w:val="24"/>
+          <w:szCs w:val="24"/>
+          <w:u w:val="single"/>
+        </w:rPr>
+        <w:t>:</w:t>
       </w:r>
     </w:p>
     <w:p>
@@ -942,13 +1150,23 @@
           <w:szCs w:val="24"/>
         </w:rPr>
       </w:pPr>
-      <w:r>
-        <w:rPr>
-          <w:sz w:val="24"/>
-          <w:szCs w:val="24"/>
-          <w:u w:val="single"/>
-        </w:rPr>
-        <w:t>Args:</w:t>
+      <w:proofErr w:type="spellStart"/>
+      <w:r>
+        <w:rPr>
+          <w:sz w:val="24"/>
+          <w:szCs w:val="24"/>
+          <w:u w:val="single"/>
+        </w:rPr>
+        <w:t>Args</w:t>
+      </w:r>
+      <w:proofErr w:type="spellEnd"/>
+      <w:r>
+        <w:rPr>
+          <w:sz w:val="24"/>
+          <w:szCs w:val="24"/>
+          <w:u w:val="single"/>
+        </w:rPr>
+        <w:t>:</w:t>
       </w:r>
     </w:p>
     <w:p>
@@ -1021,6 +1239,7 @@
         </w:rPr>
         <w:t xml:space="preserve"> </w:t>
       </w:r>
+      <w:proofErr w:type="spellStart"/>
       <w:r>
         <w:rPr>
           <w:sz w:val="24"/>
@@ -1028,6 +1247,7 @@
         </w:rPr>
         <w:t>dict</w:t>
       </w:r>
+      <w:proofErr w:type="spellEnd"/>
     </w:p>
     <w:p>
       <w:pPr>
@@ -1042,7 +1262,23 @@
           <w:sz w:val="24"/>
           <w:szCs w:val="24"/>
         </w:rPr>
-        <w:t>What was written in the db file</w:t>
+        <w:t xml:space="preserve">What was written in the </w:t>
+      </w:r>
+      <w:proofErr w:type="spellStart"/>
+      <w:r>
+        <w:rPr>
+          <w:sz w:val="24"/>
+          <w:szCs w:val="24"/>
+        </w:rPr>
+        <w:t>db</w:t>
+      </w:r>
+      <w:proofErr w:type="spellEnd"/>
+      <w:r>
+        <w:rPr>
+          <w:sz w:val="24"/>
+          <w:szCs w:val="24"/>
+        </w:rPr>
+        <w:t xml:space="preserve"> file</w:t>
       </w:r>
     </w:p>
     <w:p>
@@ -1123,6 +1359,7 @@
           <w:szCs w:val="24"/>
         </w:rPr>
       </w:pPr>
+      <w:proofErr w:type="spellStart"/>
       <w:r>
         <w:rPr>
           <w:sz w:val="24"/>
@@ -1131,6 +1368,7 @@
         </w:rPr>
         <w:t>write_data</w:t>
       </w:r>
+      <w:proofErr w:type="spellEnd"/>
       <w:r>
         <w:rPr>
           <w:sz w:val="24"/>
@@ -1150,13 +1388,23 @@
           <w:u w:val="single"/>
         </w:rPr>
       </w:pPr>
-      <w:r>
-        <w:rPr>
-          <w:sz w:val="24"/>
-          <w:szCs w:val="24"/>
-          <w:u w:val="single"/>
-        </w:rPr>
-        <w:t>Args:</w:t>
+      <w:proofErr w:type="spellStart"/>
+      <w:r>
+        <w:rPr>
+          <w:sz w:val="24"/>
+          <w:szCs w:val="24"/>
+          <w:u w:val="single"/>
+        </w:rPr>
+        <w:t>Args</w:t>
+      </w:r>
+      <w:proofErr w:type="spellEnd"/>
+      <w:r>
+        <w:rPr>
+          <w:sz w:val="24"/>
+          <w:szCs w:val="24"/>
+          <w:u w:val="single"/>
+        </w:rPr>
+        <w:t>:</w:t>
       </w:r>
     </w:p>
     <w:p>
@@ -1248,7 +1496,23 @@
           <w:sz w:val="24"/>
           <w:szCs w:val="24"/>
         </w:rPr>
-        <w:t>No need to receive the dict because it is already stored in the instance of the Database class.</w:t>
+        <w:t xml:space="preserve">No need to receive the </w:t>
+      </w:r>
+      <w:proofErr w:type="spellStart"/>
+      <w:r>
+        <w:rPr>
+          <w:sz w:val="24"/>
+          <w:szCs w:val="24"/>
+        </w:rPr>
+        <w:t>dict</w:t>
+      </w:r>
+      <w:proofErr w:type="spellEnd"/>
+      <w:r>
+        <w:rPr>
+          <w:sz w:val="24"/>
+          <w:szCs w:val="24"/>
+        </w:rPr>
+        <w:t xml:space="preserve"> because it is already stored in the instance of the Database class.</w:t>
       </w:r>
     </w:p>
     <w:p>
@@ -1373,13 +1637,23 @@
           <w:szCs w:val="24"/>
         </w:rPr>
       </w:pPr>
-      <w:r>
-        <w:rPr>
-          <w:sz w:val="24"/>
-          <w:szCs w:val="24"/>
-          <w:u w:val="single"/>
-        </w:rPr>
-        <w:t>DbSynchronizer:</w:t>
+      <w:proofErr w:type="spellStart"/>
+      <w:r>
+        <w:rPr>
+          <w:sz w:val="24"/>
+          <w:szCs w:val="24"/>
+          <w:u w:val="single"/>
+        </w:rPr>
+        <w:t>DbSynchronizer</w:t>
+      </w:r>
+      <w:proofErr w:type="spellEnd"/>
+      <w:r>
+        <w:rPr>
+          <w:sz w:val="24"/>
+          <w:szCs w:val="24"/>
+          <w:u w:val="single"/>
+        </w:rPr>
+        <w:t>:</w:t>
       </w:r>
     </w:p>
     <w:p>
@@ -1605,7 +1879,23 @@
           <w:sz w:val="24"/>
           <w:szCs w:val="24"/>
         </w:rPr>
-        <w:t xml:space="preserve"> read the db from the file again – </w:t>
+        <w:t xml:space="preserve"> read the </w:t>
+      </w:r>
+      <w:proofErr w:type="spellStart"/>
+      <w:r>
+        <w:rPr>
+          <w:sz w:val="24"/>
+          <w:szCs w:val="24"/>
+        </w:rPr>
+        <w:t>db</w:t>
+      </w:r>
+      <w:proofErr w:type="spellEnd"/>
+      <w:r>
+        <w:rPr>
+          <w:sz w:val="24"/>
+          <w:szCs w:val="24"/>
+        </w:rPr>
+        <w:t xml:space="preserve"> from the file again – </w:t>
       </w:r>
       <w:r>
         <w:rPr>
@@ -1614,7 +1904,27 @@
           <w:sz w:val="24"/>
           <w:szCs w:val="24"/>
         </w:rPr>
-        <w:t>the changes to the db will be stored in the global variable from the start</w:t>
+        <w:t xml:space="preserve">the changes to the </w:t>
+      </w:r>
+      <w:proofErr w:type="spellStart"/>
+      <w:r>
+        <w:rPr>
+          <w:b/>
+          <w:bCs/>
+          <w:sz w:val="24"/>
+          <w:szCs w:val="24"/>
+        </w:rPr>
+        <w:t>db</w:t>
+      </w:r>
+      <w:proofErr w:type="spellEnd"/>
+      <w:r>
+        <w:rPr>
+          <w:b/>
+          <w:bCs/>
+          <w:sz w:val="24"/>
+          <w:szCs w:val="24"/>
+        </w:rPr>
+        <w:t xml:space="preserve"> will be stored in the global variable from the start</w:t>
       </w:r>
       <w:r>
         <w:rPr>
@@ -1650,15 +1960,9 @@
           <w:sz w:val="24"/>
           <w:szCs w:val="24"/>
         </w:rPr>
-        <w:t>The global db will be saved in a</w:t>
-      </w:r>
-      <w:r>
-        <w:rPr>
-          <w:sz w:val="24"/>
-          <w:szCs w:val="24"/>
-        </w:rPr>
-        <w:t xml:space="preserve"> </w:t>
-      </w:r>
+        <w:t xml:space="preserve">The global </w:t>
+      </w:r>
+      <w:proofErr w:type="spellStart"/>
       <w:r>
         <w:rPr>
           <w:b/>
@@ -1666,6 +1970,32 @@
           <w:sz w:val="24"/>
           <w:szCs w:val="24"/>
         </w:rPr>
+        <w:t>db</w:t>
+      </w:r>
+      <w:proofErr w:type="spellEnd"/>
+      <w:r>
+        <w:rPr>
+          <w:b/>
+          <w:bCs/>
+          <w:sz w:val="24"/>
+          <w:szCs w:val="24"/>
+        </w:rPr>
+        <w:t xml:space="preserve"> will be saved in a</w:t>
+      </w:r>
+      <w:r>
+        <w:rPr>
+          <w:sz w:val="24"/>
+          <w:szCs w:val="24"/>
+        </w:rPr>
+        <w:t xml:space="preserve"> </w:t>
+      </w:r>
+      <w:r>
+        <w:rPr>
+          <w:b/>
+          <w:bCs/>
+          <w:sz w:val="24"/>
+          <w:szCs w:val="24"/>
+        </w:rPr>
         <w:t>backup temp var before writing</w:t>
       </w:r>
       <w:r>
@@ -1675,77 +2005,6 @@
         </w:rPr>
         <w:t xml:space="preserve"> in case of an unsuccessful writing so that the global variable will not be different from the file.</w:t>
       </w:r>
-      <w:r>
-        <w:rPr>
-          <w:sz w:val="24"/>
-          <w:szCs w:val="24"/>
-        </w:rPr>
-        <w:br/>
-      </w:r>
-    </w:p>
-    <w:p>
-      <w:pPr>
-        <w:pStyle w:val="ListParagraph"/>
-        <w:numPr>
-          <w:ilvl w:val="0"/>
-          <w:numId w:val="1"/>
-        </w:numPr>
-        <w:rPr>
-          <w:sz w:val="24"/>
-          <w:szCs w:val="24"/>
-        </w:rPr>
-      </w:pPr>
-      <w:r>
-        <w:rPr>
-          <w:sz w:val="24"/>
-          <w:szCs w:val="24"/>
-        </w:rPr>
-        <w:t xml:space="preserve">There will be two other classes </w:t>
-      </w:r>
-      <w:r>
-        <w:rPr>
-          <w:sz w:val="24"/>
-          <w:szCs w:val="24"/>
-        </w:rPr>
-        <w:t>DbSynchronizer</w:t>
-      </w:r>
-      <w:r>
-        <w:rPr>
-          <w:sz w:val="24"/>
-          <w:szCs w:val="24"/>
-        </w:rPr>
-        <w:t xml:space="preserve">Threads and </w:t>
-      </w:r>
-      <w:r>
-        <w:rPr>
-          <w:sz w:val="24"/>
-          <w:szCs w:val="24"/>
-        </w:rPr>
-        <w:t>DbSynchronizer</w:t>
-      </w:r>
-      <w:r>
-        <w:rPr>
-          <w:sz w:val="24"/>
-          <w:szCs w:val="24"/>
-        </w:rPr>
-        <w:t>Processes. According to the given operating method the class will operate one of these classes</w:t>
-      </w:r>
-      <w:r>
-        <w:rPr>
-          <w:sz w:val="24"/>
-          <w:szCs w:val="24"/>
-        </w:rPr>
-        <w:br/>
-      </w:r>
-    </w:p>
-    <w:p>
-      <w:pPr>
-        <w:rPr>
-          <w:sz w:val="24"/>
-          <w:szCs w:val="24"/>
-          <w:u w:val="single"/>
-        </w:rPr>
-      </w:pPr>
       <w:r>
         <w:rPr>
           <w:sz w:val="24"/>
@@ -1785,13 +2044,23 @@
           <w:szCs w:val="24"/>
         </w:rPr>
       </w:pPr>
-      <w:r>
-        <w:rPr>
-          <w:sz w:val="24"/>
-          <w:szCs w:val="24"/>
-          <w:u w:val="single"/>
-        </w:rPr>
-        <w:t>read_from_db:</w:t>
+      <w:proofErr w:type="spellStart"/>
+      <w:r>
+        <w:rPr>
+          <w:sz w:val="24"/>
+          <w:szCs w:val="24"/>
+          <w:u w:val="single"/>
+        </w:rPr>
+        <w:t>read_from_db</w:t>
+      </w:r>
+      <w:proofErr w:type="spellEnd"/>
+      <w:r>
+        <w:rPr>
+          <w:sz w:val="24"/>
+          <w:szCs w:val="24"/>
+          <w:u w:val="single"/>
+        </w:rPr>
+        <w:t>:</w:t>
       </w:r>
     </w:p>
     <w:p>
@@ -1803,13 +2072,23 @@
           <w:szCs w:val="24"/>
         </w:rPr>
       </w:pPr>
-      <w:r>
-        <w:rPr>
-          <w:sz w:val="24"/>
-          <w:szCs w:val="24"/>
-          <w:u w:val="single"/>
-        </w:rPr>
-        <w:t>Args:</w:t>
+      <w:proofErr w:type="spellStart"/>
+      <w:r>
+        <w:rPr>
+          <w:sz w:val="24"/>
+          <w:szCs w:val="24"/>
+          <w:u w:val="single"/>
+        </w:rPr>
+        <w:t>Args</w:t>
+      </w:r>
+      <w:proofErr w:type="spellEnd"/>
+      <w:r>
+        <w:rPr>
+          <w:sz w:val="24"/>
+          <w:szCs w:val="24"/>
+          <w:u w:val="single"/>
+        </w:rPr>
+        <w:t>:</w:t>
       </w:r>
     </w:p>
     <w:p>
@@ -1998,13 +2277,23 @@
           <w:szCs w:val="24"/>
         </w:rPr>
       </w:pPr>
-      <w:r>
-        <w:rPr>
-          <w:sz w:val="24"/>
-          <w:szCs w:val="24"/>
-          <w:u w:val="single"/>
-        </w:rPr>
-        <w:t>write_to_db:</w:t>
+      <w:proofErr w:type="spellStart"/>
+      <w:r>
+        <w:rPr>
+          <w:sz w:val="24"/>
+          <w:szCs w:val="24"/>
+          <w:u w:val="single"/>
+        </w:rPr>
+        <w:t>write_to_db</w:t>
+      </w:r>
+      <w:proofErr w:type="spellEnd"/>
+      <w:r>
+        <w:rPr>
+          <w:sz w:val="24"/>
+          <w:szCs w:val="24"/>
+          <w:u w:val="single"/>
+        </w:rPr>
+        <w:t>:</w:t>
       </w:r>
     </w:p>
     <w:p>
@@ -2016,6 +2305,7 @@
           <w:szCs w:val="24"/>
         </w:rPr>
       </w:pPr>
+      <w:proofErr w:type="spellStart"/>
       <w:r>
         <w:rPr>
           <w:sz w:val="24"/>
@@ -2024,6 +2314,7 @@
         </w:rPr>
         <w:t>Args</w:t>
       </w:r>
+      <w:proofErr w:type="spellEnd"/>
       <w:r>
         <w:rPr>
           <w:sz w:val="24"/>
@@ -2302,7 +2593,25 @@
           <w:szCs w:val="24"/>
           <w:u w:val="single"/>
         </w:rPr>
-        <w:t>__init__:</w:t>
+        <w:t>__</w:t>
+      </w:r>
+      <w:proofErr w:type="spellStart"/>
+      <w:r>
+        <w:rPr>
+          <w:sz w:val="24"/>
+          <w:szCs w:val="24"/>
+          <w:u w:val="single"/>
+        </w:rPr>
+        <w:t>init</w:t>
+      </w:r>
+      <w:proofErr w:type="spellEnd"/>
+      <w:r>
+        <w:rPr>
+          <w:sz w:val="24"/>
+          <w:szCs w:val="24"/>
+          <w:u w:val="single"/>
+        </w:rPr>
+        <w:t>__:</w:t>
       </w:r>
     </w:p>
     <w:p>
@@ -2314,13 +2623,23 @@
           <w:szCs w:val="24"/>
         </w:rPr>
       </w:pPr>
-      <w:r>
-        <w:rPr>
-          <w:sz w:val="24"/>
-          <w:szCs w:val="24"/>
-          <w:u w:val="single"/>
-        </w:rPr>
-        <w:t>Args:</w:t>
+      <w:proofErr w:type="spellStart"/>
+      <w:r>
+        <w:rPr>
+          <w:sz w:val="24"/>
+          <w:szCs w:val="24"/>
+          <w:u w:val="single"/>
+        </w:rPr>
+        <w:t>Args</w:t>
+      </w:r>
+      <w:proofErr w:type="spellEnd"/>
+      <w:r>
+        <w:rPr>
+          <w:sz w:val="24"/>
+          <w:szCs w:val="24"/>
+          <w:u w:val="single"/>
+        </w:rPr>
+        <w:t>:</w:t>
       </w:r>
     </w:p>
     <w:p>
@@ -2336,6 +2655,7 @@
           <w:szCs w:val="24"/>
         </w:rPr>
       </w:pPr>
+      <w:proofErr w:type="spellStart"/>
       <w:r>
         <w:rPr>
           <w:sz w:val="24"/>
@@ -2352,6 +2672,7 @@
         </w:rPr>
         <w:t>method</w:t>
       </w:r>
+      <w:proofErr w:type="spellEnd"/>
       <w:r>
         <w:rPr>
           <w:sz w:val="24"/>
@@ -2365,7 +2686,23 @@
           <w:sz w:val="24"/>
           <w:szCs w:val="24"/>
         </w:rPr>
-        <w:t xml:space="preserve"> type – OperationSettings, setting whether to work on threads or processes.</w:t>
+        <w:t xml:space="preserve"> type – </w:t>
+      </w:r>
+      <w:proofErr w:type="spellStart"/>
+      <w:r>
+        <w:rPr>
+          <w:sz w:val="24"/>
+          <w:szCs w:val="24"/>
+        </w:rPr>
+        <w:t>OperationSettings</w:t>
+      </w:r>
+      <w:proofErr w:type="spellEnd"/>
+      <w:r>
+        <w:rPr>
+          <w:sz w:val="24"/>
+          <w:szCs w:val="24"/>
+        </w:rPr>
+        <w:t>, setting whether to work on threads or processes.</w:t>
       </w:r>
     </w:p>
     <w:p>
@@ -2428,81 +2765,6 @@
           <w:szCs w:val="24"/>
         </w:rPr>
       </w:pPr>
-      <w:r>
-        <w:rPr>
-          <w:noProof/>
-        </w:rPr>
-        <w:drawing>
-          <wp:anchor distT="0" distB="0" distL="114300" distR="114300" simplePos="0" relativeHeight="251658240" behindDoc="0" locked="0" layoutInCell="1" allowOverlap="1" wp14:anchorId="4C1BA4EB" wp14:editId="0B79F8A2">
-            <wp:simplePos x="0" y="0"/>
-            <wp:positionH relativeFrom="column">
-              <wp:posOffset>-570865</wp:posOffset>
-            </wp:positionH>
-            <wp:positionV relativeFrom="page">
-              <wp:posOffset>7840980</wp:posOffset>
-            </wp:positionV>
-            <wp:extent cx="2196465" cy="2070100"/>
-            <wp:effectExtent l="0" t="0" r="0" b="6350"/>
-            <wp:wrapThrough wrapText="bothSides">
-              <wp:wrapPolygon edited="0">
-                <wp:start x="0" y="0"/>
-                <wp:lineTo x="0" y="21467"/>
-                <wp:lineTo x="21356" y="21467"/>
-                <wp:lineTo x="21356" y="0"/>
-                <wp:lineTo x="0" y="0"/>
-              </wp:wrapPolygon>
-            </wp:wrapThrough>
-            <wp:docPr id="1379460664" name="Picture 1"/>
-            <wp:cNvGraphicFramePr>
-              <a:graphicFrameLocks xmlns:a="http://schemas.openxmlformats.org/drawingml/2006/main" noChangeAspect="1"/>
-            </wp:cNvGraphicFramePr>
-            <a:graphic xmlns:a="http://schemas.openxmlformats.org/drawingml/2006/main">
-              <a:graphicData uri="http://schemas.openxmlformats.org/drawingml/2006/picture">
-                <pic:pic xmlns:pic="http://schemas.openxmlformats.org/drawingml/2006/picture">
-                  <pic:nvPicPr>
-                    <pic:cNvPr id="1379460664" name=""/>
-                    <pic:cNvPicPr/>
-                  </pic:nvPicPr>
-                  <pic:blipFill rotWithShape="1">
-                    <a:blip r:embed="rId5">
-                      <a:extLst>
-                        <a:ext uri="{28A0092B-C50C-407E-A947-70E740481C1C}">
-                          <a14:useLocalDpi xmlns:a14="http://schemas.microsoft.com/office/drawing/2010/main" val="0"/>
-                        </a:ext>
-                      </a:extLst>
-                    </a:blip>
-                    <a:srcRect r="52073"/>
-                    <a:stretch/>
-                  </pic:blipFill>
-                  <pic:spPr bwMode="auto">
-                    <a:xfrm>
-                      <a:off x="0" y="0"/>
-                      <a:ext cx="2196465" cy="2070100"/>
-                    </a:xfrm>
-                    <a:prstGeom prst="rect">
-                      <a:avLst/>
-                    </a:prstGeom>
-                    <a:ln>
-                      <a:noFill/>
-                    </a:ln>
-                    <a:extLst>
-                      <a:ext uri="{53640926-AAD7-44D8-BBD7-CCE9431645EC}">
-                        <a14:shadowObscured xmlns:a14="http://schemas.microsoft.com/office/drawing/2010/main"/>
-                      </a:ext>
-                    </a:extLst>
-                  </pic:spPr>
-                </pic:pic>
-              </a:graphicData>
-            </a:graphic>
-            <wp14:sizeRelH relativeFrom="margin">
-              <wp14:pctWidth>0</wp14:pctWidth>
-            </wp14:sizeRelH>
-            <wp14:sizeRelV relativeFrom="margin">
-              <wp14:pctHeight>0</wp14:pctHeight>
-            </wp14:sizeRelV>
-          </wp:anchor>
-        </w:drawing>
-      </w:r>
     </w:p>
     <w:p>
       <w:pPr>
@@ -2544,6 +2806,7 @@
       <w:r>
         <w:t xml:space="preserve"> member called </w:t>
       </w:r>
+      <w:proofErr w:type="spellStart"/>
       <w:r>
         <w:rPr>
           <w:b/>
@@ -2551,8 +2814,15 @@
         </w:rPr>
         <w:t>operation_method</w:t>
       </w:r>
-      <w:r>
-        <w:t>. This member will help the class use the right functions from according to the given method of operation. Example to the left.</w:t>
+      <w:proofErr w:type="spellEnd"/>
+      <w:r>
+        <w:t xml:space="preserve">. This member will help the </w:t>
+      </w:r>
+      <w:r>
+        <w:t>method to define the correct locks</w:t>
+      </w:r>
+      <w:r>
+        <w:t>.</w:t>
       </w:r>
     </w:p>
     <w:p>
@@ -2601,7 +2871,7 @@
                     <pic:cNvPicPr/>
                   </pic:nvPicPr>
                   <pic:blipFill>
-                    <a:blip r:embed="rId6">
+                    <a:blip r:embed="rId5">
                       <a:extLst>
                         <a:ext uri="{28A0092B-C50C-407E-A947-70E740481C1C}">
                           <a14:useLocalDpi xmlns:a14="http://schemas.microsoft.com/office/drawing/2010/main" val="0"/>
@@ -2627,11 +2897,19 @@
           </wp:anchor>
         </w:drawing>
       </w:r>
-      <w:r>
-        <w:rPr>
-          <w:u w:val="single"/>
-        </w:rPr>
-        <w:t>OperationSettings:</w:t>
+      <w:proofErr w:type="spellStart"/>
+      <w:r>
+        <w:rPr>
+          <w:u w:val="single"/>
+        </w:rPr>
+        <w:t>OperationSettings</w:t>
+      </w:r>
+      <w:proofErr w:type="spellEnd"/>
+      <w:r>
+        <w:rPr>
+          <w:u w:val="single"/>
+        </w:rPr>
+        <w:t>:</w:t>
       </w:r>
     </w:p>
     <w:p>
@@ -2659,8 +2937,13 @@
         </w:rPr>
       </w:pPr>
       <w:r>
-        <w:t>This class will be an Enum holding the operation methods of the db</w:t>
-      </w:r>
+        <w:t xml:space="preserve">This class will be an Enum holding the operation methods of the </w:t>
+      </w:r>
+      <w:proofErr w:type="spellStart"/>
+      <w:r>
+        <w:t>db</w:t>
+      </w:r>
+      <w:proofErr w:type="spellEnd"/>
     </w:p>
     <w:p>
       <w:pPr>

</xml_diff>